<commit_message>
Finalizing touches: Adding trigger code, adding answers to Section 6 Report
</commit_message>
<xml_diff>
--- a/NSQ1 S23 Course Assignment 2.docx
+++ b/NSQ1 S23 Course Assignment 2.docx
@@ -1,6 +1,6 @@
 
 <file path=word/document.xml><?xml version="1.0" encoding="utf-8"?>
-<w:document xmlns:wpc="http://schemas.microsoft.com/office/word/2010/wordprocessingCanvas" xmlns:cx="http://schemas.microsoft.com/office/drawing/2014/chartex" xmlns:cx1="http://schemas.microsoft.com/office/drawing/2015/9/8/chartex" xmlns:cx2="http://schemas.microsoft.com/office/drawing/2015/10/21/chartex" xmlns:cx3="http://schemas.microsoft.com/office/drawing/2016/5/9/chartex" xmlns:cx4="http://schemas.microsoft.com/office/drawing/2016/5/10/chartex" xmlns:cx5="http://schemas.microsoft.com/office/drawing/2016/5/11/chartex" xmlns:cx6="http://schemas.microsoft.com/office/drawing/2016/5/12/chartex" xmlns:cx7="http://schemas.microsoft.com/office/drawing/2016/5/13/chartex" xmlns:cx8="http://schemas.microsoft.com/office/drawing/2016/5/14/chartex" xmlns:mc="http://schemas.openxmlformats.org/markup-compatibility/2006" xmlns:aink="http://schemas.microsoft.com/office/drawing/2016/ink" xmlns:am3d="http://schemas.microsoft.com/office/drawing/2017/model3d" xmlns:o="urn:schemas-microsoft-com:office:office" xmlns:r="http://schemas.openxmlformats.org/officeDocument/2006/relationships" xmlns:m="http://schemas.openxmlformats.org/officeDocument/2006/math" xmlns:v="urn:schemas-microsoft-com:vml" xmlns:wp14="http://schemas.microsoft.com/office/word/2010/wordprocessingDrawing" xmlns:wp="http://schemas.openxmlformats.org/drawingml/2006/wordprocessingDrawing" xmlns:w10="urn:schemas-microsoft-com:office:word" xmlns:w="http://schemas.openxmlformats.org/wordprocessingml/2006/main" xmlns:w14="http://schemas.microsoft.com/office/word/2010/wordml" xmlns:w15="http://schemas.microsoft.com/office/word/2012/wordml" xmlns:w16cid="http://schemas.microsoft.com/office/word/2016/wordml/cid" xmlns:w16se="http://schemas.microsoft.com/office/word/2015/wordml/symex" xmlns:wpg="http://schemas.microsoft.com/office/word/2010/wordprocessingGroup" xmlns:wpi="http://schemas.microsoft.com/office/word/2010/wordprocessingInk" xmlns:wne="http://schemas.microsoft.com/office/word/2006/wordml" xmlns:wps="http://schemas.microsoft.com/office/word/2010/wordprocessingShape" mc:Ignorable="w14 w15 w16se w16cid wp14">
+<w:document xmlns:wpc="http://schemas.microsoft.com/office/word/2010/wordprocessingCanvas" xmlns:cx="http://schemas.microsoft.com/office/drawing/2014/chartex" xmlns:cx1="http://schemas.microsoft.com/office/drawing/2015/9/8/chartex" xmlns:cx2="http://schemas.microsoft.com/office/drawing/2015/10/21/chartex" xmlns:cx3="http://schemas.microsoft.com/office/drawing/2016/5/9/chartex" xmlns:cx4="http://schemas.microsoft.com/office/drawing/2016/5/10/chartex" xmlns:cx5="http://schemas.microsoft.com/office/drawing/2016/5/11/chartex" xmlns:cx6="http://schemas.microsoft.com/office/drawing/2016/5/12/chartex" xmlns:cx7="http://schemas.microsoft.com/office/drawing/2016/5/13/chartex" xmlns:cx8="http://schemas.microsoft.com/office/drawing/2016/5/14/chartex" xmlns:mc="http://schemas.openxmlformats.org/markup-compatibility/2006" xmlns:aink="http://schemas.microsoft.com/office/drawing/2016/ink" xmlns:am3d="http://schemas.microsoft.com/office/drawing/2017/model3d" xmlns:o="urn:schemas-microsoft-com:office:office" xmlns:oel="http://schemas.microsoft.com/office/2019/extlst" xmlns:r="http://schemas.openxmlformats.org/officeDocument/2006/relationships" xmlns:m="http://schemas.openxmlformats.org/officeDocument/2006/math" xmlns:v="urn:schemas-microsoft-com:vml" xmlns:wp14="http://schemas.microsoft.com/office/word/2010/wordprocessingDrawing" xmlns:wp="http://schemas.openxmlformats.org/drawingml/2006/wordprocessingDrawing" xmlns:w10="urn:schemas-microsoft-com:office:word" xmlns:w="http://schemas.openxmlformats.org/wordprocessingml/2006/main" xmlns:w14="http://schemas.microsoft.com/office/word/2010/wordml" xmlns:w15="http://schemas.microsoft.com/office/word/2012/wordml" xmlns:w16cex="http://schemas.microsoft.com/office/word/2018/wordml/cex" xmlns:w16cid="http://schemas.microsoft.com/office/word/2016/wordml/cid" xmlns:w16="http://schemas.microsoft.com/office/word/2018/wordml" xmlns:w16sdtdh="http://schemas.microsoft.com/office/word/2020/wordml/sdtdatahash" xmlns:w16se="http://schemas.microsoft.com/office/word/2015/wordml/symex" xmlns:wpg="http://schemas.microsoft.com/office/word/2010/wordprocessingGroup" xmlns:wpi="http://schemas.microsoft.com/office/word/2010/wordprocessingInk" xmlns:wne="http://schemas.microsoft.com/office/word/2006/wordml" xmlns:wps="http://schemas.microsoft.com/office/word/2010/wordprocessingShape" mc:Ignorable="w14 w15 w16se w16cid w16 w16cex w16sdtdh wp14">
   <w:body>
     <w:p>
       <w:pPr>
@@ -45,15 +45,7 @@
         <w:rPr>
           <w:lang w:val="en-GB"/>
         </w:rPr>
-        <w:t>Question 1 – Revi</w:t>
-      </w:r>
-      <w:bookmarkStart w:id="0" w:name="_GoBack"/>
-      <w:bookmarkEnd w:id="0"/>
-      <w:r>
-        <w:rPr>
-          <w:lang w:val="en-GB"/>
-        </w:rPr>
-        <w:t>se model</w:t>
+        <w:t>Question 1 – Revise model</w:t>
       </w:r>
     </w:p>
     <w:p>
@@ -350,21 +342,7 @@
         <w:rPr>
           <w:lang w:val="en-GB"/>
         </w:rPr>
-        <w:t xml:space="preserve">Write </w:t>
-      </w:r>
-      <w:proofErr w:type="gramStart"/>
-      <w:r>
-        <w:rPr>
-          <w:lang w:val="en-GB"/>
-        </w:rPr>
-        <w:t>find(</w:t>
-      </w:r>
-      <w:proofErr w:type="gramEnd"/>
-      <w:r>
-        <w:rPr>
-          <w:lang w:val="en-GB"/>
-        </w:rPr>
-        <w:t>) or aggregate() statements to return the following data</w:t>
+        <w:t>Write find() or aggregate() statements to return the following data</w:t>
       </w:r>
     </w:p>
     <w:p>
@@ -842,7 +820,48 @@
         <w:rPr>
           <w:lang w:val="en-GB"/>
         </w:rPr>
+        <w:lastRenderedPageBreak/>
         <w:t>Data of a book including authors and categories</w:t>
+      </w:r>
+      <w:r>
+        <w:rPr>
+          <w:noProof/>
+        </w:rPr>
+        <w:drawing>
+          <wp:inline distT="0" distB="0" distL="0" distR="0" wp14:anchorId="1A87F6B3" wp14:editId="6E63DBE5">
+            <wp:extent cx="5834366" cy="3491142"/>
+            <wp:effectExtent l="0" t="0" r="0" b="0"/>
+            <wp:docPr id="2" name="Picture 2" descr="Graphical user interface, text, application&#10;&#10;Description automatically generated"/>
+            <wp:cNvGraphicFramePr>
+              <a:graphicFrameLocks xmlns:a="http://schemas.openxmlformats.org/drawingml/2006/main" noChangeAspect="1"/>
+            </wp:cNvGraphicFramePr>
+            <a:graphic xmlns:a="http://schemas.openxmlformats.org/drawingml/2006/main">
+              <a:graphicData uri="http://schemas.openxmlformats.org/drawingml/2006/picture">
+                <pic:pic xmlns:pic="http://schemas.openxmlformats.org/drawingml/2006/picture">
+                  <pic:nvPicPr>
+                    <pic:cNvPr id="2" name="Picture 2" descr="Graphical user interface, text, application&#10;&#10;Description automatically generated"/>
+                    <pic:cNvPicPr/>
+                  </pic:nvPicPr>
+                  <pic:blipFill>
+                    <a:blip r:embed="rId6"/>
+                    <a:stretch>
+                      <a:fillRect/>
+                    </a:stretch>
+                  </pic:blipFill>
+                  <pic:spPr>
+                    <a:xfrm>
+                      <a:off x="0" y="0"/>
+                      <a:ext cx="5897201" cy="3528741"/>
+                    </a:xfrm>
+                    <a:prstGeom prst="rect">
+                      <a:avLst/>
+                    </a:prstGeom>
+                  </pic:spPr>
+                </pic:pic>
+              </a:graphicData>
+            </a:graphic>
+          </wp:inline>
+        </w:drawing>
       </w:r>
     </w:p>
     <w:p>
@@ -862,6 +881,46 @@
         </w:rPr>
         <w:t>All books by an author</w:t>
       </w:r>
+      <w:r>
+        <w:rPr>
+          <w:noProof/>
+        </w:rPr>
+        <w:drawing>
+          <wp:inline distT="0" distB="0" distL="0" distR="0" wp14:anchorId="2A3F740A" wp14:editId="277368E8">
+            <wp:extent cx="5844521" cy="2830830"/>
+            <wp:effectExtent l="0" t="0" r="4445" b="7620"/>
+            <wp:docPr id="3" name="Picture 3" descr="Graphical user interface, text, application&#10;&#10;Description automatically generated"/>
+            <wp:cNvGraphicFramePr>
+              <a:graphicFrameLocks xmlns:a="http://schemas.openxmlformats.org/drawingml/2006/main" noChangeAspect="1"/>
+            </wp:cNvGraphicFramePr>
+            <a:graphic xmlns:a="http://schemas.openxmlformats.org/drawingml/2006/main">
+              <a:graphicData uri="http://schemas.openxmlformats.org/drawingml/2006/picture">
+                <pic:pic xmlns:pic="http://schemas.openxmlformats.org/drawingml/2006/picture">
+                  <pic:nvPicPr>
+                    <pic:cNvPr id="3" name="Picture 3" descr="Graphical user interface, text, application&#10;&#10;Description automatically generated"/>
+                    <pic:cNvPicPr/>
+                  </pic:nvPicPr>
+                  <pic:blipFill>
+                    <a:blip r:embed="rId7"/>
+                    <a:stretch>
+                      <a:fillRect/>
+                    </a:stretch>
+                  </pic:blipFill>
+                  <pic:spPr>
+                    <a:xfrm>
+                      <a:off x="0" y="0"/>
+                      <a:ext cx="5859349" cy="2838012"/>
+                    </a:xfrm>
+                    <a:prstGeom prst="rect">
+                      <a:avLst/>
+                    </a:prstGeom>
+                  </pic:spPr>
+                </pic:pic>
+              </a:graphicData>
+            </a:graphic>
+          </wp:inline>
+        </w:drawing>
+      </w:r>
     </w:p>
     <w:p>
       <w:pPr>
@@ -878,7 +937,54 @@
         <w:rPr>
           <w:lang w:val="en-GB"/>
         </w:rPr>
+        <w:lastRenderedPageBreak/>
         <w:t>The details of an order</w:t>
+      </w:r>
+      <w:r>
+        <w:rPr>
+          <w:lang w:val="en-GB"/>
+        </w:rPr>
+        <w:t xml:space="preserve"> </w:t>
+      </w:r>
+      <w:r>
+        <w:rPr>
+          <w:noProof/>
+        </w:rPr>
+        <w:drawing>
+          <wp:inline distT="0" distB="0" distL="0" distR="0" wp14:anchorId="6ABB9932" wp14:editId="7076CB69">
+            <wp:extent cx="5813717" cy="3417570"/>
+            <wp:effectExtent l="0" t="0" r="0" b="0"/>
+            <wp:docPr id="1" name="Picture 1" descr="Graphical user interface, text, application&#10;&#10;Description automatically generated"/>
+            <wp:cNvGraphicFramePr>
+              <a:graphicFrameLocks xmlns:a="http://schemas.openxmlformats.org/drawingml/2006/main" noChangeAspect="1"/>
+            </wp:cNvGraphicFramePr>
+            <a:graphic xmlns:a="http://schemas.openxmlformats.org/drawingml/2006/main">
+              <a:graphicData uri="http://schemas.openxmlformats.org/drawingml/2006/picture">
+                <pic:pic xmlns:pic="http://schemas.openxmlformats.org/drawingml/2006/picture">
+                  <pic:nvPicPr>
+                    <pic:cNvPr id="1" name="Picture 1" descr="Graphical user interface, text, application&#10;&#10;Description automatically generated"/>
+                    <pic:cNvPicPr/>
+                  </pic:nvPicPr>
+                  <pic:blipFill>
+                    <a:blip r:embed="rId8"/>
+                    <a:stretch>
+                      <a:fillRect/>
+                    </a:stretch>
+                  </pic:blipFill>
+                  <pic:spPr>
+                    <a:xfrm>
+                      <a:off x="0" y="0"/>
+                      <a:ext cx="5815311" cy="3418507"/>
+                    </a:xfrm>
+                    <a:prstGeom prst="rect">
+                      <a:avLst/>
+                    </a:prstGeom>
+                  </pic:spPr>
+                </pic:pic>
+              </a:graphicData>
+            </a:graphic>
+          </wp:inline>
+        </w:drawing>
       </w:r>
     </w:p>
     <w:p>
@@ -1124,6 +1230,7 @@
           <w:lang w:val="en-GB"/>
         </w:rPr>
       </w:pPr>
+      <w:bookmarkStart w:id="0" w:name="_Hlk130330498"/>
       <w:r>
         <w:rPr>
           <w:lang w:val="en-GB"/>
@@ -1142,6 +1249,8 @@
           <w:lang w:val="en-GB"/>
         </w:rPr>
       </w:pPr>
+      <w:bookmarkStart w:id="1" w:name="_Hlk130330697"/>
+      <w:bookmarkEnd w:id="0"/>
       <w:r>
         <w:rPr>
           <w:lang w:val="en-GB"/>
@@ -1149,6 +1258,7 @@
         <w:t>What are the advantages and disadvantages of MongoDB over relational databases for this exercise?</w:t>
       </w:r>
     </w:p>
+    <w:bookmarkEnd w:id="1"/>
     <w:p>
       <w:pPr>
         <w:pStyle w:val="Heading1"/>
@@ -1235,6 +1345,606 @@
           <w:lang w:val="en-GB"/>
         </w:rPr>
         <w:t>March</w:t>
+      </w:r>
+      <w:r>
+        <w:rPr>
+          <w:lang w:val="en-GB"/>
+        </w:rPr>
+        <w:br/>
+      </w:r>
+      <w:r>
+        <w:rPr>
+          <w:lang w:val="en-GB"/>
+        </w:rPr>
+        <w:br/>
+      </w:r>
+    </w:p>
+    <w:p>
+      <w:pPr>
+        <w:rPr>
+          <w:lang w:val="en-GB"/>
+        </w:rPr>
+      </w:pPr>
+    </w:p>
+    <w:p>
+      <w:pPr>
+        <w:jc w:val="center"/>
+        <w:rPr>
+          <w:sz w:val="44"/>
+          <w:szCs w:val="44"/>
+          <w:lang w:val="en-GB"/>
+        </w:rPr>
+      </w:pPr>
+      <w:r>
+        <w:rPr>
+          <w:sz w:val="44"/>
+          <w:szCs w:val="44"/>
+          <w:lang w:val="en-GB"/>
+        </w:rPr>
+        <w:t>Assignment 2, Handin 2, Report 2</w:t>
+      </w:r>
+    </w:p>
+    <w:p>
+      <w:pPr>
+        <w:pStyle w:val="ListParagraph"/>
+        <w:numPr>
+          <w:ilvl w:val="0"/>
+          <w:numId w:val="7"/>
+        </w:numPr>
+        <w:rPr>
+          <w:sz w:val="24"/>
+          <w:szCs w:val="24"/>
+          <w:lang w:val="en-GB"/>
+        </w:rPr>
+      </w:pPr>
+      <w:bookmarkStart w:id="2" w:name="_Hlk126874584"/>
+      <w:r>
+        <w:rPr>
+          <w:sz w:val="24"/>
+          <w:szCs w:val="24"/>
+          <w:lang w:val="en-GB"/>
+        </w:rPr>
+        <w:t>What were the decisions taken in the modelling?</w:t>
+      </w:r>
+    </w:p>
+    <w:p>
+      <w:pPr>
+        <w:rPr>
+          <w:sz w:val="24"/>
+          <w:szCs w:val="24"/>
+          <w:lang w:val="en-GB"/>
+        </w:rPr>
+      </w:pPr>
+      <w:r>
+        <w:rPr>
+          <w:sz w:val="24"/>
+          <w:szCs w:val="24"/>
+          <w:lang w:val="en-GB"/>
+        </w:rPr>
+        <w:t xml:space="preserve">The decisions taken in consideration were the webpage of amazon.co.uk and the different querying &amp; modifying requirements from Question </w:t>
+      </w:r>
+      <w:r>
+        <w:rPr>
+          <w:sz w:val="24"/>
+          <w:szCs w:val="24"/>
+          <w:lang w:val="en-GB"/>
+        </w:rPr>
+        <w:t>3 &amp; Question 4. Feedback from assignment 1 was considered and ER Diagram altered. Then the schema was first created. The schema was really important in order to model this MongoDB exercise.</w:t>
+      </w:r>
+    </w:p>
+    <w:bookmarkEnd w:id="2"/>
+    <w:p>
+      <w:pPr>
+        <w:pStyle w:val="ListParagraph"/>
+        <w:numPr>
+          <w:ilvl w:val="0"/>
+          <w:numId w:val="7"/>
+        </w:numPr>
+        <w:rPr>
+          <w:sz w:val="24"/>
+          <w:szCs w:val="24"/>
+          <w:lang w:val="en-GB"/>
+        </w:rPr>
+      </w:pPr>
+      <w:r>
+        <w:rPr>
+          <w:sz w:val="24"/>
+          <w:szCs w:val="24"/>
+          <w:lang w:val="en-GB"/>
+        </w:rPr>
+        <w:t>Why were these decisions taken?</w:t>
+      </w:r>
+    </w:p>
+    <w:p>
+      <w:pPr>
+        <w:rPr>
+          <w:sz w:val="24"/>
+          <w:szCs w:val="24"/>
+          <w:lang w:val="en-GB"/>
+        </w:rPr>
+      </w:pPr>
+      <w:r>
+        <w:rPr>
+          <w:sz w:val="24"/>
+          <w:szCs w:val="24"/>
+          <w:lang w:val="en-GB"/>
+        </w:rPr>
+        <w:t xml:space="preserve">In order to satisfy Question 2 &amp; Question 3 the schema had to be defined very precisely. Otherwise, I was running into risks of inconsistent data, faulty data or incomplete data when working with MongoDB. Decisions such as subcategories having a recursive relationship was taken from the feedback of Assignment 1 whereas decision such as </w:t>
+      </w:r>
+      <w:proofErr w:type="spellStart"/>
+      <w:r>
+        <w:rPr>
+          <w:sz w:val="24"/>
+          <w:szCs w:val="24"/>
+          <w:lang w:val="en-GB"/>
+        </w:rPr>
+        <w:t>customer_number</w:t>
+      </w:r>
+      <w:proofErr w:type="spellEnd"/>
+      <w:r>
+        <w:rPr>
+          <w:sz w:val="24"/>
+          <w:szCs w:val="24"/>
+          <w:lang w:val="en-GB"/>
+        </w:rPr>
+        <w:t xml:space="preserve"> having the type of int was totally my decision ( now that I look back at it this can be a way to break the database if not proper checks are added in the backend or frontend of an application that would use this model with </w:t>
+      </w:r>
+      <w:proofErr w:type="spellStart"/>
+      <w:r>
+        <w:rPr>
+          <w:sz w:val="24"/>
+          <w:szCs w:val="24"/>
+          <w:lang w:val="en-GB"/>
+        </w:rPr>
+        <w:t>customer_number</w:t>
+      </w:r>
+      <w:proofErr w:type="spellEnd"/>
+      <w:r>
+        <w:rPr>
+          <w:sz w:val="24"/>
+          <w:szCs w:val="24"/>
+          <w:lang w:val="en-GB"/>
+        </w:rPr>
+        <w:t xml:space="preserve"> having int type )</w:t>
+      </w:r>
+    </w:p>
+    <w:p>
+      <w:pPr>
+        <w:pStyle w:val="ListParagraph"/>
+        <w:numPr>
+          <w:ilvl w:val="0"/>
+          <w:numId w:val="7"/>
+        </w:numPr>
+        <w:rPr>
+          <w:sz w:val="24"/>
+          <w:szCs w:val="24"/>
+          <w:lang w:val="en-GB"/>
+        </w:rPr>
+      </w:pPr>
+      <w:r>
+        <w:rPr>
+          <w:sz w:val="24"/>
+          <w:szCs w:val="24"/>
+          <w:lang w:val="en-GB"/>
+        </w:rPr>
+        <w:t>What were the consequences of these decisions?</w:t>
+      </w:r>
+    </w:p>
+    <w:p>
+      <w:pPr>
+        <w:rPr>
+          <w:sz w:val="24"/>
+          <w:szCs w:val="24"/>
+          <w:lang w:val="en-GB"/>
+        </w:rPr>
+      </w:pPr>
+      <w:r>
+        <w:rPr>
+          <w:sz w:val="24"/>
+          <w:szCs w:val="24"/>
+          <w:lang w:val="en-GB"/>
+        </w:rPr>
+        <w:lastRenderedPageBreak/>
+        <w:t>Consequences can be leading down rabbit holes on later development stages if poor modelling decisions are made</w:t>
+      </w:r>
+      <w:r>
+        <w:rPr>
+          <w:sz w:val="24"/>
+          <w:szCs w:val="24"/>
+          <w:lang w:val="en-GB"/>
+        </w:rPr>
+        <w:t>.</w:t>
+      </w:r>
+      <w:r>
+        <w:rPr>
+          <w:sz w:val="24"/>
+          <w:szCs w:val="24"/>
+          <w:lang w:val="en-GB"/>
+        </w:rPr>
+        <w:t xml:space="preserve"> The reviewer of this assignment should also take in consideration I am not entirely taking in consideration some potential flaws because I am not developing a </w:t>
+      </w:r>
+      <w:proofErr w:type="spellStart"/>
+      <w:r>
+        <w:rPr>
+          <w:sz w:val="24"/>
+          <w:szCs w:val="24"/>
+          <w:lang w:val="en-GB"/>
+        </w:rPr>
+        <w:t>fullstack</w:t>
+      </w:r>
+      <w:proofErr w:type="spellEnd"/>
+      <w:r>
+        <w:rPr>
+          <w:sz w:val="24"/>
+          <w:szCs w:val="24"/>
+          <w:lang w:val="en-GB"/>
+        </w:rPr>
+        <w:t xml:space="preserve"> application from this database here. As mentioned in Answer 2 I could have changed the </w:t>
+      </w:r>
+      <w:proofErr w:type="spellStart"/>
+      <w:r>
+        <w:rPr>
+          <w:sz w:val="24"/>
+          <w:szCs w:val="24"/>
+          <w:lang w:val="en-GB"/>
+        </w:rPr>
+        <w:t>address_number</w:t>
+      </w:r>
+      <w:proofErr w:type="spellEnd"/>
+      <w:r>
+        <w:rPr>
+          <w:sz w:val="24"/>
+          <w:szCs w:val="24"/>
+          <w:lang w:val="en-GB"/>
+        </w:rPr>
+        <w:t xml:space="preserve"> if I am seeing a potential data inconsistency from example if a future user might enter a number starting with 0 in the frontend of potentially implemented full-stack system on top of this MongoDB database. But as it is of right now – even with a couple of small flaws, I had looked and fixed many potentially bigger modelling flaws of this assignment.</w:t>
+      </w:r>
+    </w:p>
+    <w:p>
+      <w:pPr>
+        <w:pStyle w:val="ListParagraph"/>
+        <w:numPr>
+          <w:ilvl w:val="0"/>
+          <w:numId w:val="7"/>
+        </w:numPr>
+        <w:rPr>
+          <w:sz w:val="24"/>
+          <w:szCs w:val="24"/>
+          <w:lang w:val="en-GB"/>
+        </w:rPr>
+      </w:pPr>
+      <w:r>
+        <w:rPr>
+          <w:sz w:val="24"/>
+          <w:szCs w:val="24"/>
+          <w:lang w:val="en-GB"/>
+        </w:rPr>
+        <w:t>What were the difficult and easy parts of the exercise?</w:t>
+      </w:r>
+    </w:p>
+    <w:p>
+      <w:pPr>
+        <w:rPr>
+          <w:sz w:val="24"/>
+          <w:szCs w:val="24"/>
+          <w:lang w:val="en-GB"/>
+        </w:rPr>
+      </w:pPr>
+      <w:r>
+        <w:rPr>
+          <w:sz w:val="24"/>
+          <w:szCs w:val="24"/>
+          <w:lang w:val="en-GB"/>
+        </w:rPr>
+        <w:t xml:space="preserve">First 3 parts of this assignment were easy or sort to say – definitely easier than question 4 where modifying and querying had to be done. Reason is – </w:t>
+      </w:r>
+      <w:r>
+        <w:rPr>
+          <w:sz w:val="24"/>
+          <w:szCs w:val="24"/>
+          <w:lang w:val="en-GB"/>
+        </w:rPr>
+        <w:t xml:space="preserve">working with aggregate and aggregation pipeline was not a piece of cake. I also had some banging against the wall when it came to the Question 5 </w:t>
+      </w:r>
+      <w:proofErr w:type="spellStart"/>
+      <w:r>
+        <w:rPr>
+          <w:sz w:val="24"/>
+          <w:szCs w:val="24"/>
+          <w:lang w:val="en-GB"/>
+        </w:rPr>
+        <w:t>GraphQL</w:t>
+      </w:r>
+      <w:proofErr w:type="spellEnd"/>
+      <w:r>
+        <w:rPr>
+          <w:sz w:val="24"/>
+          <w:szCs w:val="24"/>
+          <w:lang w:val="en-GB"/>
+        </w:rPr>
+        <w:t xml:space="preserve"> query implementation as I was not at all fond of </w:t>
+      </w:r>
+      <w:proofErr w:type="spellStart"/>
+      <w:r>
+        <w:rPr>
+          <w:sz w:val="24"/>
+          <w:szCs w:val="24"/>
+          <w:lang w:val="en-GB"/>
+        </w:rPr>
+        <w:t>GraphQL</w:t>
+      </w:r>
+      <w:proofErr w:type="spellEnd"/>
+      <w:r>
+        <w:rPr>
+          <w:sz w:val="24"/>
+          <w:szCs w:val="24"/>
+          <w:lang w:val="en-GB"/>
+        </w:rPr>
+        <w:t xml:space="preserve"> query language. To be honest even the data insertion was a troublesome experience because not all of the inserted Ids were stored in the session until I realized I did not have a session and an open transaction. That being said, only the editing of my ER and the defining of my schema were a breeze, other 3 parts of this assignment definitely took some commits to do (as of right now I have 42 commits made in </w:t>
+      </w:r>
+      <w:proofErr w:type="spellStart"/>
+      <w:r>
+        <w:rPr>
+          <w:sz w:val="24"/>
+          <w:szCs w:val="24"/>
+          <w:lang w:val="en-GB"/>
+        </w:rPr>
+        <w:t>Github</w:t>
+      </w:r>
+      <w:proofErr w:type="spellEnd"/>
+      <w:r>
+        <w:rPr>
+          <w:sz w:val="24"/>
+          <w:szCs w:val="24"/>
+          <w:lang w:val="en-GB"/>
+        </w:rPr>
+        <w:t xml:space="preserve"> for parts 2-4)</w:t>
+      </w:r>
+    </w:p>
+    <w:p>
+      <w:pPr>
+        <w:pStyle w:val="ListParagraph"/>
+        <w:numPr>
+          <w:ilvl w:val="0"/>
+          <w:numId w:val="7"/>
+        </w:numPr>
+        <w:rPr>
+          <w:sz w:val="24"/>
+          <w:szCs w:val="24"/>
+          <w:lang w:val="en-GB"/>
+        </w:rPr>
+      </w:pPr>
+      <w:r>
+        <w:rPr>
+          <w:sz w:val="24"/>
+          <w:szCs w:val="24"/>
+          <w:lang w:val="en-GB"/>
+        </w:rPr>
+        <w:t>How does that compare to relational databases?</w:t>
+      </w:r>
+    </w:p>
+    <w:p>
+      <w:pPr>
+        <w:rPr>
+          <w:sz w:val="24"/>
+          <w:szCs w:val="24"/>
+          <w:lang w:val="en-GB"/>
+        </w:rPr>
+      </w:pPr>
+      <w:r>
+        <w:rPr>
+          <w:sz w:val="24"/>
+          <w:szCs w:val="24"/>
+          <w:lang w:val="en-GB"/>
+        </w:rPr>
+        <w:t xml:space="preserve">It does not. Or at least definitely rarely touching ends. Defining schema was something I have previously worked on with mongoose but never with </w:t>
+      </w:r>
+      <w:proofErr w:type="spellStart"/>
+      <w:r>
+        <w:rPr>
+          <w:sz w:val="24"/>
+          <w:szCs w:val="24"/>
+          <w:lang w:val="en-GB"/>
+        </w:rPr>
+        <w:t>jsonSchema</w:t>
+      </w:r>
+      <w:proofErr w:type="spellEnd"/>
+      <w:r>
+        <w:rPr>
+          <w:sz w:val="24"/>
+          <w:szCs w:val="24"/>
+          <w:lang w:val="en-GB"/>
+        </w:rPr>
+        <w:t xml:space="preserve"> and validator. That and of course sharing the same ER diagram is comparably close to assignment 1. Inserting data, modifying data, querying data &amp; all this fancy triggers, </w:t>
+      </w:r>
+      <w:proofErr w:type="spellStart"/>
+      <w:r>
+        <w:rPr>
+          <w:sz w:val="24"/>
+          <w:szCs w:val="24"/>
+          <w:lang w:val="en-GB"/>
+        </w:rPr>
+        <w:t>graphQL</w:t>
+      </w:r>
+      <w:proofErr w:type="spellEnd"/>
+      <w:r>
+        <w:rPr>
+          <w:sz w:val="24"/>
+          <w:szCs w:val="24"/>
+          <w:lang w:val="en-GB"/>
+        </w:rPr>
+        <w:t xml:space="preserve"> schemas and queries, in my opinion, are by far more intuitive, easy to work with and even sort to say – interesting for me to work. Hence the reason why I signed this course even though I do not really like Data Modelling. I just think that </w:t>
+      </w:r>
+      <w:proofErr w:type="spellStart"/>
+      <w:r>
+        <w:rPr>
+          <w:sz w:val="24"/>
+          <w:szCs w:val="24"/>
+          <w:lang w:val="en-GB"/>
+        </w:rPr>
+        <w:t>MongoDb</w:t>
+      </w:r>
+      <w:proofErr w:type="spellEnd"/>
+      <w:r>
+        <w:rPr>
+          <w:sz w:val="24"/>
+          <w:szCs w:val="24"/>
+          <w:lang w:val="en-GB"/>
+        </w:rPr>
+        <w:t xml:space="preserve">, </w:t>
+      </w:r>
+      <w:proofErr w:type="spellStart"/>
+      <w:r>
+        <w:rPr>
+          <w:sz w:val="24"/>
+          <w:szCs w:val="24"/>
+          <w:lang w:val="en-GB"/>
+        </w:rPr>
+        <w:t>GraphQL</w:t>
+      </w:r>
+      <w:proofErr w:type="spellEnd"/>
+      <w:r>
+        <w:rPr>
+          <w:sz w:val="24"/>
+          <w:szCs w:val="24"/>
+          <w:lang w:val="en-GB"/>
+        </w:rPr>
+        <w:t xml:space="preserve"> are a must in the kit of a web developer and not that much SQL DBs</w:t>
+      </w:r>
+    </w:p>
+    <w:p>
+      <w:pPr>
+        <w:pStyle w:val="ListParagraph"/>
+        <w:numPr>
+          <w:ilvl w:val="0"/>
+          <w:numId w:val="7"/>
+        </w:numPr>
+        <w:rPr>
+          <w:sz w:val="24"/>
+          <w:szCs w:val="24"/>
+          <w:lang w:val="en-GB"/>
+        </w:rPr>
+      </w:pPr>
+      <w:r>
+        <w:rPr>
+          <w:sz w:val="24"/>
+          <w:szCs w:val="24"/>
+          <w:lang w:val="en-GB"/>
+        </w:rPr>
+        <w:t>What are the advantages and disadvantages of MongoDB over relational databases for this exercise?</w:t>
+      </w:r>
+    </w:p>
+    <w:p>
+      <w:pPr>
+        <w:rPr>
+          <w:sz w:val="24"/>
+          <w:szCs w:val="24"/>
+          <w:lang w:val="en-GB"/>
+        </w:rPr>
+      </w:pPr>
+      <w:r>
+        <w:rPr>
+          <w:sz w:val="24"/>
+          <w:szCs w:val="24"/>
+          <w:lang w:val="en-GB"/>
+        </w:rPr>
+        <w:t xml:space="preserve">Could not say I find MongoDB disadvantages in any way possible. Not having a schema in ways even let’s a user/develop have more freedom on their hands. Of course, that leads to as said in Answer 1 – data inconsistency and hence why people came with the schema validators, third parties such as mongoose and etc. Once that schema is set and connected in my opinion MongoDB is a really powerful DB and I cannot, as of right now, think of any disadvantages. That conclusion, of course, can be lead by the fact I am not a fan of SQL databases and by the way MongoDB have everything for </w:t>
+      </w:r>
+      <w:r>
+        <w:rPr>
+          <w:sz w:val="24"/>
+          <w:szCs w:val="24"/>
+          <w:lang w:val="en-GB"/>
+        </w:rPr>
+        <w:lastRenderedPageBreak/>
+        <w:t>different users – from the MongoDB Atlas (web browser based) to MongoDB Compass (application) to MongoDB shell</w:t>
+      </w:r>
+      <w:r>
+        <w:rPr>
+          <w:sz w:val="24"/>
+          <w:szCs w:val="24"/>
+          <w:lang w:val="en-GB"/>
+        </w:rPr>
+        <w:t xml:space="preserve"> for the more experienced.</w:t>
+      </w:r>
+      <w:r>
+        <w:rPr>
+          <w:sz w:val="24"/>
+          <w:szCs w:val="24"/>
+          <w:lang w:val="en-GB"/>
+        </w:rPr>
+        <w:br/>
+      </w:r>
+      <w:r>
+        <w:rPr>
+          <w:sz w:val="24"/>
+          <w:szCs w:val="24"/>
+          <w:lang w:val="en-GB"/>
+        </w:rPr>
+        <w:br/>
+      </w:r>
+      <w:proofErr w:type="spellStart"/>
+      <w:r>
+        <w:rPr>
+          <w:sz w:val="24"/>
+          <w:szCs w:val="24"/>
+          <w:lang w:val="en-GB"/>
+        </w:rPr>
+        <w:t>Github</w:t>
+      </w:r>
+      <w:proofErr w:type="spellEnd"/>
+      <w:r>
+        <w:rPr>
+          <w:sz w:val="24"/>
+          <w:szCs w:val="24"/>
+          <w:lang w:val="en-GB"/>
+        </w:rPr>
+        <w:t xml:space="preserve"> repo link for everything else: (ER Diagram, Answers to questions 2-4, </w:t>
+      </w:r>
+      <w:proofErr w:type="spellStart"/>
+      <w:r>
+        <w:rPr>
+          <w:sz w:val="24"/>
+          <w:szCs w:val="24"/>
+          <w:lang w:val="en-GB"/>
+        </w:rPr>
+        <w:t>GraphQL</w:t>
+      </w:r>
+      <w:proofErr w:type="spellEnd"/>
+      <w:r>
+        <w:rPr>
+          <w:sz w:val="24"/>
+          <w:szCs w:val="24"/>
+          <w:lang w:val="en-GB"/>
+        </w:rPr>
+        <w:t xml:space="preserve"> Schema):</w:t>
+      </w:r>
+      <w:r>
+        <w:rPr>
+          <w:sz w:val="24"/>
+          <w:szCs w:val="24"/>
+          <w:lang w:val="en-GB"/>
+        </w:rPr>
+        <w:br/>
+      </w:r>
+      <w:hyperlink r:id="rId9" w:history="1">
+        <w:r>
+          <w:rPr>
+            <w:rStyle w:val="Hyperlink"/>
+            <w:sz w:val="24"/>
+            <w:szCs w:val="24"/>
+            <w:lang w:val="en-GB"/>
+          </w:rPr>
+          <w:t>https://github.com/NoHop3/via-sem6-nsq-assignment2</w:t>
+        </w:r>
+      </w:hyperlink>
+      <w:r>
+        <w:rPr>
+          <w:sz w:val="24"/>
+          <w:szCs w:val="24"/>
+          <w:lang w:val="en-GB"/>
+        </w:rPr>
+        <w:t xml:space="preserve"> </w:t>
       </w:r>
     </w:p>
     <w:sectPr>
@@ -1248,8 +1958,121 @@
 </file>
 
 <file path=word/numbering.xml><?xml version="1.0" encoding="utf-8"?>
-<w:numbering xmlns:wpc="http://schemas.microsoft.com/office/word/2010/wordprocessingCanvas" xmlns:cx="http://schemas.microsoft.com/office/drawing/2014/chartex" xmlns:cx1="http://schemas.microsoft.com/office/drawing/2015/9/8/chartex" xmlns:cx2="http://schemas.microsoft.com/office/drawing/2015/10/21/chartex" xmlns:cx3="http://schemas.microsoft.com/office/drawing/2016/5/9/chartex" xmlns:cx4="http://schemas.microsoft.com/office/drawing/2016/5/10/chartex" xmlns:cx5="http://schemas.microsoft.com/office/drawing/2016/5/11/chartex" xmlns:cx6="http://schemas.microsoft.com/office/drawing/2016/5/12/chartex" xmlns:cx7="http://schemas.microsoft.com/office/drawing/2016/5/13/chartex" xmlns:cx8="http://schemas.microsoft.com/office/drawing/2016/5/14/chartex" xmlns:mc="http://schemas.openxmlformats.org/markup-compatibility/2006" xmlns:aink="http://schemas.microsoft.com/office/drawing/2016/ink" xmlns:am3d="http://schemas.microsoft.com/office/drawing/2017/model3d" xmlns:o="urn:schemas-microsoft-com:office:office" xmlns:r="http://schemas.openxmlformats.org/officeDocument/2006/relationships" xmlns:m="http://schemas.openxmlformats.org/officeDocument/2006/math" xmlns:v="urn:schemas-microsoft-com:vml" xmlns:wp14="http://schemas.microsoft.com/office/word/2010/wordprocessingDrawing" xmlns:wp="http://schemas.openxmlformats.org/drawingml/2006/wordprocessingDrawing" xmlns:w10="urn:schemas-microsoft-com:office:word" xmlns:w="http://schemas.openxmlformats.org/wordprocessingml/2006/main" xmlns:w14="http://schemas.microsoft.com/office/word/2010/wordml" xmlns:w15="http://schemas.microsoft.com/office/word/2012/wordml" xmlns:w16cid="http://schemas.microsoft.com/office/word/2016/wordml/cid" xmlns:w16se="http://schemas.microsoft.com/office/word/2015/wordml/symex" xmlns:wpg="http://schemas.microsoft.com/office/word/2010/wordprocessingGroup" xmlns:wpi="http://schemas.microsoft.com/office/word/2010/wordprocessingInk" xmlns:wne="http://schemas.microsoft.com/office/word/2006/wordml" xmlns:wps="http://schemas.microsoft.com/office/word/2010/wordprocessingShape" mc:Ignorable="w14 w15 w16se w16cid wp14">
+<w:numbering xmlns:wpc="http://schemas.microsoft.com/office/word/2010/wordprocessingCanvas" xmlns:cx="http://schemas.microsoft.com/office/drawing/2014/chartex" xmlns:cx1="http://schemas.microsoft.com/office/drawing/2015/9/8/chartex" xmlns:cx2="http://schemas.microsoft.com/office/drawing/2015/10/21/chartex" xmlns:cx3="http://schemas.microsoft.com/office/drawing/2016/5/9/chartex" xmlns:cx4="http://schemas.microsoft.com/office/drawing/2016/5/10/chartex" xmlns:cx5="http://schemas.microsoft.com/office/drawing/2016/5/11/chartex" xmlns:cx6="http://schemas.microsoft.com/office/drawing/2016/5/12/chartex" xmlns:cx7="http://schemas.microsoft.com/office/drawing/2016/5/13/chartex" xmlns:cx8="http://schemas.microsoft.com/office/drawing/2016/5/14/chartex" xmlns:mc="http://schemas.openxmlformats.org/markup-compatibility/2006" xmlns:aink="http://schemas.microsoft.com/office/drawing/2016/ink" xmlns:am3d="http://schemas.microsoft.com/office/drawing/2017/model3d" xmlns:o="urn:schemas-microsoft-com:office:office" xmlns:oel="http://schemas.microsoft.com/office/2019/extlst" xmlns:r="http://schemas.openxmlformats.org/officeDocument/2006/relationships" xmlns:m="http://schemas.openxmlformats.org/officeDocument/2006/math" xmlns:v="urn:schemas-microsoft-com:vml" xmlns:wp14="http://schemas.microsoft.com/office/word/2010/wordprocessingDrawing" xmlns:wp="http://schemas.openxmlformats.org/drawingml/2006/wordprocessingDrawing" xmlns:w10="urn:schemas-microsoft-com:office:word" xmlns:w="http://schemas.openxmlformats.org/wordprocessingml/2006/main" xmlns:w14="http://schemas.microsoft.com/office/word/2010/wordml" xmlns:w15="http://schemas.microsoft.com/office/word/2012/wordml" xmlns:w16cex="http://schemas.microsoft.com/office/word/2018/wordml/cex" xmlns:w16cid="http://schemas.microsoft.com/office/word/2016/wordml/cid" xmlns:w16="http://schemas.microsoft.com/office/word/2018/wordml" xmlns:w16sdtdh="http://schemas.microsoft.com/office/word/2020/wordml/sdtdatahash" xmlns:w16se="http://schemas.microsoft.com/office/word/2015/wordml/symex" xmlns:wpg="http://schemas.microsoft.com/office/word/2010/wordprocessingGroup" xmlns:wpi="http://schemas.microsoft.com/office/word/2010/wordprocessingInk" xmlns:wne="http://schemas.microsoft.com/office/word/2006/wordml" xmlns:wps="http://schemas.microsoft.com/office/word/2010/wordprocessingShape" mc:Ignorable="w14 w15 w16se w16cid w16 w16cex w16sdtdh wp14">
   <w:abstractNum w:abstractNumId="0" w15:restartNumberingAfterBreak="0">
+    <w:nsid w:val="072839C6"/>
+    <w:multiLevelType w:val="hybridMultilevel"/>
+    <w:tmpl w:val="7D661064"/>
+    <w:lvl w:ilvl="0" w:tplc="0409000F">
+      <w:start w:val="1"/>
+      <w:numFmt w:val="decimal"/>
+      <w:lvlText w:val="%1."/>
+      <w:lvlJc w:val="left"/>
+      <w:pPr>
+        <w:ind w:left="1080" w:hanging="360"/>
+      </w:pPr>
+      <w:rPr>
+        <w:rFonts w:hint="default"/>
+      </w:rPr>
+    </w:lvl>
+    <w:lvl w:ilvl="1" w:tplc="FFFFFFFF" w:tentative="1">
+      <w:start w:val="1"/>
+      <w:numFmt w:val="bullet"/>
+      <w:lvlText w:val="o"/>
+      <w:lvlJc w:val="left"/>
+      <w:pPr>
+        <w:ind w:left="1800" w:hanging="360"/>
+      </w:pPr>
+      <w:rPr>
+        <w:rFonts w:ascii="Courier New" w:hAnsi="Courier New" w:cs="Courier New" w:hint="default"/>
+      </w:rPr>
+    </w:lvl>
+    <w:lvl w:ilvl="2" w:tplc="FFFFFFFF" w:tentative="1">
+      <w:start w:val="1"/>
+      <w:numFmt w:val="bullet"/>
+      <w:lvlText w:val=""/>
+      <w:lvlJc w:val="left"/>
+      <w:pPr>
+        <w:ind w:left="2520" w:hanging="360"/>
+      </w:pPr>
+      <w:rPr>
+        <w:rFonts w:ascii="Wingdings" w:hAnsi="Wingdings" w:hint="default"/>
+      </w:rPr>
+    </w:lvl>
+    <w:lvl w:ilvl="3" w:tplc="FFFFFFFF" w:tentative="1">
+      <w:start w:val="1"/>
+      <w:numFmt w:val="bullet"/>
+      <w:lvlText w:val=""/>
+      <w:lvlJc w:val="left"/>
+      <w:pPr>
+        <w:ind w:left="3240" w:hanging="360"/>
+      </w:pPr>
+      <w:rPr>
+        <w:rFonts w:ascii="Symbol" w:hAnsi="Symbol" w:hint="default"/>
+      </w:rPr>
+    </w:lvl>
+    <w:lvl w:ilvl="4" w:tplc="FFFFFFFF" w:tentative="1">
+      <w:start w:val="1"/>
+      <w:numFmt w:val="bullet"/>
+      <w:lvlText w:val="o"/>
+      <w:lvlJc w:val="left"/>
+      <w:pPr>
+        <w:ind w:left="3960" w:hanging="360"/>
+      </w:pPr>
+      <w:rPr>
+        <w:rFonts w:ascii="Courier New" w:hAnsi="Courier New" w:cs="Courier New" w:hint="default"/>
+      </w:rPr>
+    </w:lvl>
+    <w:lvl w:ilvl="5" w:tplc="FFFFFFFF" w:tentative="1">
+      <w:start w:val="1"/>
+      <w:numFmt w:val="bullet"/>
+      <w:lvlText w:val=""/>
+      <w:lvlJc w:val="left"/>
+      <w:pPr>
+        <w:ind w:left="4680" w:hanging="360"/>
+      </w:pPr>
+      <w:rPr>
+        <w:rFonts w:ascii="Wingdings" w:hAnsi="Wingdings" w:hint="default"/>
+      </w:rPr>
+    </w:lvl>
+    <w:lvl w:ilvl="6" w:tplc="FFFFFFFF" w:tentative="1">
+      <w:start w:val="1"/>
+      <w:numFmt w:val="bullet"/>
+      <w:lvlText w:val=""/>
+      <w:lvlJc w:val="left"/>
+      <w:pPr>
+        <w:ind w:left="5400" w:hanging="360"/>
+      </w:pPr>
+      <w:rPr>
+        <w:rFonts w:ascii="Symbol" w:hAnsi="Symbol" w:hint="default"/>
+      </w:rPr>
+    </w:lvl>
+    <w:lvl w:ilvl="7" w:tplc="FFFFFFFF" w:tentative="1">
+      <w:start w:val="1"/>
+      <w:numFmt w:val="bullet"/>
+      <w:lvlText w:val="o"/>
+      <w:lvlJc w:val="left"/>
+      <w:pPr>
+        <w:ind w:left="6120" w:hanging="360"/>
+      </w:pPr>
+      <w:rPr>
+        <w:rFonts w:ascii="Courier New" w:hAnsi="Courier New" w:cs="Courier New" w:hint="default"/>
+      </w:rPr>
+    </w:lvl>
+    <w:lvl w:ilvl="8" w:tplc="FFFFFFFF" w:tentative="1">
+      <w:start w:val="1"/>
+      <w:numFmt w:val="bullet"/>
+      <w:lvlText w:val=""/>
+      <w:lvlJc w:val="left"/>
+      <w:pPr>
+        <w:ind w:left="6840" w:hanging="360"/>
+      </w:pPr>
+      <w:rPr>
+        <w:rFonts w:ascii="Wingdings" w:hAnsi="Wingdings" w:hint="default"/>
+      </w:rPr>
+    </w:lvl>
+  </w:abstractNum>
+  <w:abstractNum w:abstractNumId="1" w15:restartNumberingAfterBreak="0">
     <w:nsid w:val="288C37D0"/>
     <w:multiLevelType w:val="hybridMultilevel"/>
     <w:tmpl w:val="A4189DE4"/>
@@ -1338,7 +2161,7 @@
       </w:pPr>
     </w:lvl>
   </w:abstractNum>
-  <w:abstractNum w:abstractNumId="1" w15:restartNumberingAfterBreak="0">
+  <w:abstractNum w:abstractNumId="2" w15:restartNumberingAfterBreak="0">
     <w:nsid w:val="47A41CF4"/>
     <w:multiLevelType w:val="hybridMultilevel"/>
     <w:tmpl w:val="C8D6601A"/>
@@ -1427,7 +2250,7 @@
       </w:pPr>
     </w:lvl>
   </w:abstractNum>
-  <w:abstractNum w:abstractNumId="2" w15:restartNumberingAfterBreak="0">
+  <w:abstractNum w:abstractNumId="3" w15:restartNumberingAfterBreak="0">
     <w:nsid w:val="5F440C18"/>
     <w:multiLevelType w:val="hybridMultilevel"/>
     <w:tmpl w:val="29B8C736"/>
@@ -1540,7 +2363,7 @@
       </w:rPr>
     </w:lvl>
   </w:abstractNum>
-  <w:abstractNum w:abstractNumId="3" w15:restartNumberingAfterBreak="0">
+  <w:abstractNum w:abstractNumId="4" w15:restartNumberingAfterBreak="0">
     <w:nsid w:val="60817D44"/>
     <w:multiLevelType w:val="hybridMultilevel"/>
     <w:tmpl w:val="1B247B7A"/>
@@ -1629,7 +2452,7 @@
       </w:pPr>
     </w:lvl>
   </w:abstractNum>
-  <w:abstractNum w:abstractNumId="4" w15:restartNumberingAfterBreak="0">
+  <w:abstractNum w:abstractNumId="5" w15:restartNumberingAfterBreak="0">
     <w:nsid w:val="6A645765"/>
     <w:multiLevelType w:val="hybridMultilevel"/>
     <w:tmpl w:val="00200206"/>
@@ -1741,7 +2564,7 @@
       </w:rPr>
     </w:lvl>
   </w:abstractNum>
-  <w:abstractNum w:abstractNumId="5" w15:restartNumberingAfterBreak="0">
+  <w:abstractNum w:abstractNumId="6" w15:restartNumberingAfterBreak="0">
     <w:nsid w:val="7AAD235E"/>
     <w:multiLevelType w:val="hybridMultilevel"/>
     <w:tmpl w:val="65A02628"/>
@@ -1853,29 +2676,32 @@
       </w:rPr>
     </w:lvl>
   </w:abstractNum>
-  <w:num w:numId="1">
+  <w:num w:numId="1" w16cid:durableId="1520047233">
+    <w:abstractNumId w:val="4"/>
+  </w:num>
+  <w:num w:numId="2" w16cid:durableId="1285961879">
     <w:abstractNumId w:val="3"/>
   </w:num>
-  <w:num w:numId="2">
+  <w:num w:numId="3" w16cid:durableId="648485805">
+    <w:abstractNumId w:val="5"/>
+  </w:num>
+  <w:num w:numId="4" w16cid:durableId="1805198057">
+    <w:abstractNumId w:val="6"/>
+  </w:num>
+  <w:num w:numId="5" w16cid:durableId="976952356">
+    <w:abstractNumId w:val="1"/>
+  </w:num>
+  <w:num w:numId="6" w16cid:durableId="1498879399">
     <w:abstractNumId w:val="2"/>
   </w:num>
-  <w:num w:numId="3">
-    <w:abstractNumId w:val="4"/>
-  </w:num>
-  <w:num w:numId="4">
-    <w:abstractNumId w:val="5"/>
-  </w:num>
-  <w:num w:numId="5">
+  <w:num w:numId="7" w16cid:durableId="1349940280">
     <w:abstractNumId w:val="0"/>
-  </w:num>
-  <w:num w:numId="6">
-    <w:abstractNumId w:val="1"/>
   </w:num>
 </w:numbering>
 </file>
 
 <file path=word/styles.xml><?xml version="1.0" encoding="utf-8"?>
-<w:styles xmlns:mc="http://schemas.openxmlformats.org/markup-compatibility/2006" xmlns:r="http://schemas.openxmlformats.org/officeDocument/2006/relationships" xmlns:w="http://schemas.openxmlformats.org/wordprocessingml/2006/main" xmlns:w14="http://schemas.microsoft.com/office/word/2010/wordml" xmlns:w15="http://schemas.microsoft.com/office/word/2012/wordml" xmlns:w16cid="http://schemas.microsoft.com/office/word/2016/wordml/cid" xmlns:w16se="http://schemas.microsoft.com/office/word/2015/wordml/symex" mc:Ignorable="w14 w15 w16se w16cid">
+<w:styles xmlns:mc="http://schemas.openxmlformats.org/markup-compatibility/2006" xmlns:r="http://schemas.openxmlformats.org/officeDocument/2006/relationships" xmlns:w="http://schemas.openxmlformats.org/wordprocessingml/2006/main" xmlns:w14="http://schemas.microsoft.com/office/word/2010/wordml" xmlns:w15="http://schemas.microsoft.com/office/word/2012/wordml" xmlns:w16cex="http://schemas.microsoft.com/office/word/2018/wordml/cex" xmlns:w16cid="http://schemas.microsoft.com/office/word/2016/wordml/cid" xmlns:w16="http://schemas.microsoft.com/office/word/2018/wordml" xmlns:w16sdtdh="http://schemas.microsoft.com/office/word/2020/wordml/sdtdatahash" xmlns:w16se="http://schemas.microsoft.com/office/word/2015/wordml/symex" mc:Ignorable="w14 w15 w16se w16cid w16 w16cex w16sdtdh">
   <w:docDefaults>
     <w:rPrDefault>
       <w:rPr>
@@ -1891,7 +2717,7 @@
       </w:pPr>
     </w:pPrDefault>
   </w:docDefaults>
-  <w:latentStyles w:defLockedState="0" w:defUIPriority="99" w:defSemiHidden="0" w:defUnhideWhenUsed="0" w:defQFormat="0" w:count="375">
+  <w:latentStyles w:defLockedState="0" w:defUIPriority="99" w:defSemiHidden="0" w:defUnhideWhenUsed="0" w:defQFormat="0" w:count="376">
     <w:lsdException w:name="Normal" w:uiPriority="0" w:qFormat="1"/>
     <w:lsdException w:name="heading 1" w:uiPriority="9" w:qFormat="1"/>
     <w:lsdException w:name="heading 2" w:semiHidden="1" w:uiPriority="9" w:unhideWhenUsed="1" w:qFormat="1"/>
@@ -1997,7 +2823,6 @@
     <w:lsdException w:name="HTML Sample" w:semiHidden="1" w:unhideWhenUsed="1"/>
     <w:lsdException w:name="HTML Typewriter" w:semiHidden="1" w:unhideWhenUsed="1"/>
     <w:lsdException w:name="HTML Variable" w:semiHidden="1" w:unhideWhenUsed="1"/>
-    <w:lsdException w:name="Normal Table" w:semiHidden="1" w:unhideWhenUsed="1"/>
     <w:lsdException w:name="annotation subject" w:semiHidden="1" w:unhideWhenUsed="1"/>
     <w:lsdException w:name="No List" w:semiHidden="1" w:unhideWhenUsed="1"/>
     <w:lsdException w:name="Outline List 1" w:semiHidden="1" w:unhideWhenUsed="1"/>
@@ -2044,10 +2869,8 @@
     <w:lsdException w:name="Table Subtle 2" w:semiHidden="1" w:unhideWhenUsed="1"/>
     <w:lsdException w:name="Table Web 1" w:semiHidden="1" w:unhideWhenUsed="1"/>
     <w:lsdException w:name="Table Web 2" w:semiHidden="1" w:unhideWhenUsed="1"/>
-    <w:lsdException w:name="Table Web 3" w:semiHidden="1" w:unhideWhenUsed="1"/>
     <w:lsdException w:name="Balloon Text" w:semiHidden="1" w:unhideWhenUsed="1"/>
     <w:lsdException w:name="Table Grid" w:uiPriority="59"/>
-    <w:lsdException w:name="Table Theme" w:semiHidden="1" w:unhideWhenUsed="1"/>
     <w:lsdException w:name="Placeholder Text" w:semiHidden="1"/>
     <w:lsdException w:name="No Spacing" w:uiPriority="1" w:qFormat="1"/>
     <w:lsdException w:name="Light Shading" w:uiPriority="60"/>
@@ -2267,6 +3090,7 @@
     <w:lsdException w:name="Smart Hyperlink" w:semiHidden="1" w:unhideWhenUsed="1"/>
     <w:lsdException w:name="Hashtag" w:semiHidden="1" w:unhideWhenUsed="1"/>
     <w:lsdException w:name="Unresolved Mention" w:semiHidden="1" w:unhideWhenUsed="1"/>
+    <w:lsdException w:name="Smart Link" w:semiHidden="1" w:unhideWhenUsed="1"/>
   </w:latentStyles>
   <w:style w:type="paragraph" w:default="1" w:styleId="Normal">
     <w:name w:val="Normal"/>

</xml_diff>